<commit_message>
updated language in source files to get rid of space in EndeavorBio and update email
</commit_message>
<xml_diff>
--- a/technical_docs/technical_report.docx
+++ b/technical_docs/technical_report.docx
@@ -18,7 +18,7 @@
         <mc:AlternateContent>
           <mc:Choice Requires="wps">
             <w:drawing>
-              <wp:anchor distT="91440" distB="91440" distL="114300" distR="114300" simplePos="0" relativeHeight="251659264" behindDoc="0" locked="0" layoutInCell="1" allowOverlap="1" wp14:anchorId="573B5699" wp14:editId="5D9C62A8">
+              <wp:anchor distT="91440" distB="91440" distL="114300" distR="114300" simplePos="0" relativeHeight="251659264" behindDoc="0" locked="0" layoutInCell="1" allowOverlap="1" wp14:anchorId="573B5699" wp14:editId="1FC06FEF">
                 <wp:simplePos x="0" y="0"/>
                 <wp:positionH relativeFrom="page">
                   <wp:posOffset>3950208</wp:posOffset>
@@ -63,12 +63,16 @@
                               <w:spacing w:after="0"/>
                               <w:jc w:val="center"/>
                             </w:pPr>
+                            <w:bookmarkStart w:id="0" w:name="_GoBack"/>
                             <w:r>
+                              <w:rPr>
+                                <w:noProof/>
+                              </w:rPr>
                               <w:drawing>
-                                <wp:inline distT="0" distB="0" distL="0" distR="0" wp14:anchorId="71B132E7" wp14:editId="1647DDD7">
-                                  <wp:extent cx="2424303" cy="1581331"/>
-                                  <wp:effectExtent l="0" t="0" r="1905" b="0"/>
-                                  <wp:docPr id="23" name="Picture 23"/>
+                                <wp:inline distT="0" distB="0" distL="0" distR="0" wp14:anchorId="3E1E2AA4" wp14:editId="43D9F661">
+                                  <wp:extent cx="2141220" cy="1610464"/>
+                                  <wp:effectExtent l="0" t="0" r="5080" b="2540"/>
+                                  <wp:docPr id="7" name="Picture 7"/>
                                   <wp:cNvGraphicFramePr>
                                     <a:graphicFrameLocks xmlns:a="http://schemas.openxmlformats.org/drawingml/2006/main" noChangeAspect="1"/>
                                   </wp:cNvGraphicFramePr>
@@ -76,11 +80,17 @@
                                     <a:graphicData uri="http://schemas.openxmlformats.org/drawingml/2006/picture">
                                       <pic:pic xmlns:pic="http://schemas.openxmlformats.org/drawingml/2006/picture">
                                         <pic:nvPicPr>
-                                          <pic:cNvPr id="1" name=""/>
+                                          <pic:cNvPr id="3" name="bar chart.png"/>
                                           <pic:cNvPicPr/>
                                         </pic:nvPicPr>
                                         <pic:blipFill>
-                                          <a:blip r:embed="rId8"/>
+                                          <a:blip r:embed="rId8">
+                                            <a:extLst>
+                                              <a:ext uri="{28A0092B-C50C-407E-A947-70E740481C1C}">
+                                                <a14:useLocalDpi xmlns:a14="http://schemas.microsoft.com/office/drawing/2010/main" val="0"/>
+                                              </a:ext>
+                                            </a:extLst>
+                                          </a:blip>
                                           <a:stretch>
                                             <a:fillRect/>
                                           </a:stretch>
@@ -88,7 +98,7 @@
                                         <pic:spPr>
                                           <a:xfrm>
                                             <a:off x="0" y="0"/>
-                                            <a:ext cx="2440810" cy="1592099"/>
+                                            <a:ext cx="2151384" cy="1618108"/>
                                           </a:xfrm>
                                           <a:prstGeom prst="rect">
                                             <a:avLst/>
@@ -100,6 +110,7 @@
                                 </wp:inline>
                               </w:drawing>
                             </w:r>
+                            <w:bookmarkEnd w:id="0"/>
                           </w:p>
                           <w:p>
                             <w:pPr>
@@ -109,7 +120,7 @@
                                 <w:szCs w:val="20"/>
                               </w:rPr>
                             </w:pPr>
-                            <w:bookmarkStart w:id="0" w:name="_Ref536700635"/>
+                            <w:bookmarkStart w:id="1" w:name="_Ref536700635"/>
                             <w:r>
                               <w:rPr>
                                 <w:sz w:val="20"/>
@@ -153,7 +164,7 @@
                               </w:rPr>
                               <w:fldChar w:fldCharType="end"/>
                             </w:r>
-                            <w:bookmarkEnd w:id="0"/>
+                            <w:bookmarkEnd w:id="1"/>
                             <w:r>
                               <w:rPr>
                                 <w:sz w:val="20"/>
@@ -242,12 +253,16 @@
                         <w:spacing w:after="0"/>
                         <w:jc w:val="center"/>
                       </w:pPr>
+                      <w:bookmarkStart w:id="2" w:name="_GoBack"/>
                       <w:r>
+                        <w:rPr>
+                          <w:noProof/>
+                        </w:rPr>
                         <w:drawing>
-                          <wp:inline distT="0" distB="0" distL="0" distR="0" wp14:anchorId="71B132E7" wp14:editId="1647DDD7">
-                            <wp:extent cx="2424303" cy="1581331"/>
-                            <wp:effectExtent l="0" t="0" r="1905" b="0"/>
-                            <wp:docPr id="23" name="Picture 23"/>
+                          <wp:inline distT="0" distB="0" distL="0" distR="0" wp14:anchorId="3E1E2AA4" wp14:editId="43D9F661">
+                            <wp:extent cx="2141220" cy="1610464"/>
+                            <wp:effectExtent l="0" t="0" r="5080" b="2540"/>
+                            <wp:docPr id="7" name="Picture 7"/>
                             <wp:cNvGraphicFramePr>
                               <a:graphicFrameLocks xmlns:a="http://schemas.openxmlformats.org/drawingml/2006/main" noChangeAspect="1"/>
                             </wp:cNvGraphicFramePr>
@@ -255,11 +270,17 @@
                               <a:graphicData uri="http://schemas.openxmlformats.org/drawingml/2006/picture">
                                 <pic:pic xmlns:pic="http://schemas.openxmlformats.org/drawingml/2006/picture">
                                   <pic:nvPicPr>
-                                    <pic:cNvPr id="1" name=""/>
+                                    <pic:cNvPr id="3" name="bar chart.png"/>
                                     <pic:cNvPicPr/>
                                   </pic:nvPicPr>
                                   <pic:blipFill>
-                                    <a:blip r:embed="rId8"/>
+                                    <a:blip r:embed="rId8">
+                                      <a:extLst>
+                                        <a:ext uri="{28A0092B-C50C-407E-A947-70E740481C1C}">
+                                          <a14:useLocalDpi xmlns:a14="http://schemas.microsoft.com/office/drawing/2010/main" val="0"/>
+                                        </a:ext>
+                                      </a:extLst>
+                                    </a:blip>
                                     <a:stretch>
                                       <a:fillRect/>
                                     </a:stretch>
@@ -267,7 +288,7 @@
                                   <pic:spPr>
                                     <a:xfrm>
                                       <a:off x="0" y="0"/>
-                                      <a:ext cx="2440810" cy="1592099"/>
+                                      <a:ext cx="2151384" cy="1618108"/>
                                     </a:xfrm>
                                     <a:prstGeom prst="rect">
                                       <a:avLst/>
@@ -279,6 +300,7 @@
                           </wp:inline>
                         </w:drawing>
                       </w:r>
+                      <w:bookmarkEnd w:id="2"/>
                     </w:p>
                     <w:p>
                       <w:pPr>
@@ -288,7 +310,7 @@
                           <w:szCs w:val="20"/>
                         </w:rPr>
                       </w:pPr>
-                      <w:bookmarkStart w:id="1" w:name="_Ref536700635"/>
+                      <w:bookmarkStart w:id="3" w:name="_Ref536700635"/>
                       <w:r>
                         <w:rPr>
                           <w:sz w:val="20"/>
@@ -332,7 +354,7 @@
                         </w:rPr>
                         <w:fldChar w:fldCharType="end"/>
                       </w:r>
-                      <w:bookmarkEnd w:id="1"/>
+                      <w:bookmarkEnd w:id="3"/>
                       <w:r>
                         <w:rPr>
                           <w:sz w:val="20"/>
@@ -401,7 +423,7 @@
         <mc:AlternateContent>
           <mc:Choice Requires="wps">
             <w:drawing>
-              <wp:anchor distT="0" distB="0" distL="114300" distR="114300" simplePos="0" relativeHeight="251662336" behindDoc="0" locked="0" layoutInCell="1" allowOverlap="1" wp14:anchorId="744665D7" wp14:editId="7E917CA3">
+              <wp:anchor distT="0" distB="0" distL="114300" distR="114300" simplePos="0" relativeHeight="251662336" behindDoc="0" locked="0" layoutInCell="1" allowOverlap="1" wp14:anchorId="744665D7" wp14:editId="3631E1A8">
                 <wp:simplePos x="0" y="0"/>
                 <wp:positionH relativeFrom="column">
                   <wp:posOffset>-1</wp:posOffset>
@@ -450,7 +472,7 @@
           </mc:Choice>
           <mc:Fallback>
             <w:pict>
-              <v:line w14:anchorId="34FFFF86" id="Straight Connector 11" o:spid="_x0000_s1026" style="position:absolute;z-index:251662336;visibility:visible;mso-wrap-style:square;mso-wrap-distance-left:9pt;mso-wrap-distance-top:0;mso-wrap-distance-right:9pt;mso-wrap-distance-bottom:0;mso-position-horizontal:absolute;mso-position-horizontal-relative:text;mso-position-vertical:absolute;mso-position-vertical-relative:text" from="0,-11.35pt" to="541.55pt,-11.35pt" o:gfxdata="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" strokecolor="black [3200]" strokeweight=".5pt">
+              <v:line w14:anchorId="3203138C" id="Straight Connector 11" o:spid="_x0000_s1026" style="position:absolute;z-index:251662336;visibility:visible;mso-wrap-style:square;mso-wrap-distance-left:9pt;mso-wrap-distance-top:0;mso-wrap-distance-right:9pt;mso-wrap-distance-bottom:0;mso-position-horizontal:absolute;mso-position-horizontal-relative:text;mso-position-vertical:absolute;mso-position-vertical-relative:text" from="0,-11.35pt" to="541.55pt,-11.35pt" o:gfxdata="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" strokecolor="black [3200]" strokeweight=".5pt">
                 <v:stroke joinstyle="miter"/>
               </v:line>
             </w:pict>
@@ -518,11 +540,14 @@
                               <w:jc w:val="center"/>
                             </w:pPr>
                             <w:r>
+                              <w:rPr>
+                                <w:noProof/>
+                              </w:rPr>
                               <w:drawing>
                                 <wp:inline distT="0" distB="0" distL="0" distR="0" wp14:anchorId="405704AF" wp14:editId="0570FA99">
                                   <wp:extent cx="2431288" cy="1992885"/>
                                   <wp:effectExtent l="0" t="0" r="0" b="1270"/>
-                                  <wp:docPr id="27" name="Picture 1">
+                                  <wp:docPr id="8" name="Picture 1">
                                     <a:extLst xmlns:a="http://schemas.openxmlformats.org/drawingml/2006/main">
                                       <a:ext uri="{FF2B5EF4-FFF2-40B4-BE49-F238E27FC236}">
                                         <a16:creationId xmlns:a16="http://schemas.microsoft.com/office/drawing/2014/main" id="{93FE55C8-F2F3-0246-8C96-F53A47D779FE}"/>
@@ -687,6 +712,9 @@
                         <w:jc w:val="center"/>
                       </w:pPr>
                       <w:r>
+                        <w:rPr>
+                          <w:noProof/>
+                        </w:rPr>
                         <w:drawing>
                           <wp:inline distT="0" distB="0" distL="0" distR="0" wp14:anchorId="405704AF" wp14:editId="0570FA99">
                             <wp:extent cx="2431288" cy="1992885"/>
@@ -717,7 +745,7 @@
                                     </pic:cNvPicPr>
                                   </pic:nvPicPr>
                                   <pic:blipFill>
-                                    <a:blip r:embed="rId9"/>
+                                    <a:blip r:embed="rId10"/>
                                     <a:stretch>
                                       <a:fillRect/>
                                     </a:stretch>
@@ -794,23 +822,7 @@
                           <w:sz w:val="20"/>
                           <w:szCs w:val="20"/>
                         </w:rPr>
-                        <w:t xml:space="preserve">. The </w:t>
-                      </w:r>
-                      <w:proofErr w:type="spellStart"/>
-                      <w:r>
-                        <w:rPr>
-                          <w:sz w:val="20"/>
-                          <w:szCs w:val="20"/>
-                        </w:rPr>
-                        <w:t>ErrorX</w:t>
-                      </w:r>
-                      <w:proofErr w:type="spellEnd"/>
-                      <w:r>
-                        <w:rPr>
-                          <w:sz w:val="20"/>
-                          <w:szCs w:val="20"/>
-                        </w:rPr>
-                        <w:t xml:space="preserve"> pipeline uses deep neural networks to correct immune repertoire sequencing data. </w:t>
+                        <w:t xml:space="preserve">. The ErrorX pipeline uses deep neural networks to correct immune repertoire sequencing data. </w:t>
                       </w:r>
                     </w:p>
                     <w:p>
@@ -1385,7 +1397,13 @@
         <w:rPr>
           <w:szCs w:val="22"/>
         </w:rPr>
-        <w:t>Training is done beforehand, and new errors can be predicted very quickly</w:t>
+        <w:t xml:space="preserve">Training is done beforehand, </w:t>
+      </w:r>
+      <w:r>
+        <w:rPr>
+          <w:szCs w:val="22"/>
+        </w:rPr>
+        <w:t>with rapid application to new datasets</w:t>
       </w:r>
     </w:p>
     <w:p>
@@ -1407,8 +1425,6 @@
         </w:rPr>
         <w:t>Can be applied to previously collected datasets with no change in library preparation</w:t>
       </w:r>
-      <w:bookmarkStart w:id="2" w:name="_GoBack"/>
-      <w:bookmarkEnd w:id="2"/>
     </w:p>
     <w:p>
       <w:pPr>
@@ -1578,7 +1594,7 @@
           <w:szCs w:val="24"/>
         </w:rPr>
         <w:sectPr>
-          <w:headerReference w:type="default" r:id="rId10"/>
+          <w:headerReference w:type="default" r:id="rId11"/>
           <w:pgSz w:w="12240" w:h="15840"/>
           <w:pgMar w:top="720" w:right="720" w:bottom="720" w:left="720" w:header="432" w:footer="0" w:gutter="0"/>
           <w:cols w:num="2" w:space="288"/>
@@ -1592,7 +1608,7 @@
         </w:rPr>
         <w:t xml:space="preserve">Contact us at </w:t>
       </w:r>
-      <w:hyperlink r:id="rId11" w:history="1">
+      <w:hyperlink r:id="rId12" w:history="1">
         <w:r>
           <w:rPr>
             <w:rStyle w:val="Hyperlink"/>
@@ -1703,6 +1719,7 @@
     </w:pPr>
     <w:r>
       <w:rPr>
+        <w:noProof/>
         <w:sz w:val="40"/>
         <w:szCs w:val="40"/>
       </w:rPr>
@@ -2596,6 +2613,7 @@
   <w:style w:type="character" w:default="1" w:styleId="DefaultParagraphFont">
     <w:name w:val="Default Paragraph Font"/>
     <w:uiPriority w:val="1"/>
+    <w:semiHidden/>
     <w:unhideWhenUsed/>
   </w:style>
   <w:style w:type="table" w:default="1" w:styleId="TableNormal">
@@ -3140,7 +3158,7 @@
 </file>
 
 <file path=customXml/itemProps1.xml><?xml version="1.0" encoding="utf-8"?>
-<ds:datastoreItem xmlns:ds="http://schemas.openxmlformats.org/officeDocument/2006/customXml" ds:itemID="{58EE3BA8-52AD-6E44-861E-5DD42843E60D}">
+<ds:datastoreItem xmlns:ds="http://schemas.openxmlformats.org/officeDocument/2006/customXml" ds:itemID="{914744E1-7CE3-8E4A-8E5E-DB35B04BA517}">
   <ds:schemaRefs>
     <ds:schemaRef ds:uri="http://schemas.openxmlformats.org/officeDocument/2006/bibliography"/>
   </ds:schemaRefs>

</xml_diff>

<commit_message>
fixed bug causing the testing binary to run twice
</commit_message>
<xml_diff>
--- a/technical_docs/technical_report.docx
+++ b/technical_docs/technical_report.docx
@@ -946,6 +946,7 @@
           <w:szCs w:val="22"/>
         </w:rPr>
       </w:pPr>
+      <w:bookmarkStart w:id="1" w:name="_GoBack"/>
       <w:r>
         <w:rPr>
           <w:noProof/>
@@ -954,13 +955,13 @@
         <mc:AlternateContent>
           <mc:Choice Requires="wps">
             <w:drawing>
-              <wp:anchor distT="0" distB="0" distL="114300" distR="114300" simplePos="0" relativeHeight="251658239" behindDoc="1" locked="0" layoutInCell="1" allowOverlap="1" wp14:anchorId="16AC4A43" wp14:editId="2AB4B8C1">
+              <wp:anchor distT="0" distB="0" distL="114300" distR="114300" simplePos="0" relativeHeight="251658239" behindDoc="1" locked="0" layoutInCell="1" allowOverlap="1" wp14:anchorId="16AC4A43" wp14:editId="1DB714F9">
                 <wp:simplePos x="0" y="0"/>
                 <wp:positionH relativeFrom="margin">
-                  <wp:posOffset>-467832</wp:posOffset>
+                  <wp:posOffset>-467360</wp:posOffset>
                 </wp:positionH>
                 <wp:positionV relativeFrom="page">
-                  <wp:posOffset>8554720</wp:posOffset>
+                  <wp:posOffset>8566295</wp:posOffset>
                 </wp:positionV>
                 <wp:extent cx="2226945" cy="1484630"/>
                 <wp:effectExtent l="0" t="0" r="0" b="1270"/>
@@ -1032,7 +1033,7 @@
           </mc:Choice>
           <mc:Fallback>
             <w:pict>
-              <v:rect w14:anchorId="29192AF3" id="Rectangle 4" o:spid="_x0000_s1026" style="position:absolute;margin-left:-36.85pt;margin-top:673.6pt;width:175.35pt;height:116.9pt;z-index:-251658241;visibility:visible;mso-wrap-style:square;mso-wrap-distance-left:9pt;mso-wrap-distance-top:0;mso-wrap-distance-right:9pt;mso-wrap-distance-bottom:0;mso-position-horizontal:absolute;mso-position-horizontal-relative:margin;mso-position-vertical:absolute;mso-position-vertical-relative:page;v-text-anchor:middle" o:gfxdata="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" fillcolor="#f6f8fc [180]" stroked="f" strokeweight="1pt">
+              <v:rect w14:anchorId="66ECCF56" id="Rectangle 4" o:spid="_x0000_s1026" style="position:absolute;margin-left:-36.8pt;margin-top:674.5pt;width:175.35pt;height:116.9pt;z-index:-251658241;visibility:visible;mso-wrap-style:square;mso-wrap-distance-left:9pt;mso-wrap-distance-top:0;mso-wrap-distance-right:9pt;mso-wrap-distance-bottom:0;mso-position-horizontal:absolute;mso-position-horizontal-relative:margin;mso-position-vertical:absolute;mso-position-vertical-relative:page;v-text-anchor:middle" o:gfxdata="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" fillcolor="#f6f8fc [180]" stroked="f" strokeweight="1pt">
                 <v:fill color2="#4472c4 [3204]" rotate="t" angle="315" colors="0 #f6f8fc;33423f white;1 #4472c4" focus="100%" type="gradient"/>
                 <w10:wrap anchorx="margin" anchory="page"/>
               </v:rect>
@@ -1444,39 +1445,19 @@
       </w:pPr>
       <w:r>
         <w:rPr>
-          <w:szCs w:val="22"/>
-        </w:rPr>
-        <w:t xml:space="preserve">Runs on unlabeled data – no need for unique molecular identifiers (UMI) </w:t>
-      </w:r>
-    </w:p>
-    <w:p>
-      <w:pPr>
-        <w:pStyle w:val="ListParagraph"/>
-        <w:numPr>
-          <w:ilvl w:val="0"/>
-          <w:numId w:val="2"/>
-        </w:numPr>
-        <w:spacing w:line="348" w:lineRule="auto"/>
-        <w:ind w:left="360"/>
-        <w:rPr>
-          <w:szCs w:val="22"/>
-        </w:rPr>
-      </w:pPr>
-      <w:r>
-        <w:rPr>
           <w:noProof/>
           <w:szCs w:val="22"/>
         </w:rPr>
         <mc:AlternateContent>
           <mc:Choice Requires="wps">
             <w:drawing>
-              <wp:anchor distT="0" distB="0" distL="114300" distR="114300" simplePos="0" relativeHeight="251657214" behindDoc="1" locked="0" layoutInCell="1" allowOverlap="1" wp14:anchorId="7FA89E2A" wp14:editId="2BC0A4C4">
+              <wp:anchor distT="0" distB="0" distL="114300" distR="114300" simplePos="0" relativeHeight="251657214" behindDoc="1" locked="0" layoutInCell="1" allowOverlap="1" wp14:anchorId="7FA89E2A" wp14:editId="101C0E13">
                 <wp:simplePos x="0" y="0"/>
                 <wp:positionH relativeFrom="margin">
                   <wp:posOffset>5088890</wp:posOffset>
                 </wp:positionH>
                 <wp:positionV relativeFrom="page">
-                  <wp:posOffset>8557524</wp:posOffset>
+                  <wp:posOffset>8568690</wp:posOffset>
                 </wp:positionV>
                 <wp:extent cx="2226945" cy="1484630"/>
                 <wp:effectExtent l="0" t="0" r="0" b="1270"/>
@@ -1548,7 +1529,7 @@
           </mc:Choice>
           <mc:Fallback>
             <w:pict>
-              <v:rect w14:anchorId="3D295BF1" id="Rectangle 6" o:spid="_x0000_s1026" style="position:absolute;margin-left:400.7pt;margin-top:673.8pt;width:175.35pt;height:116.9pt;z-index:-251659266;visibility:visible;mso-wrap-style:square;mso-wrap-distance-left:9pt;mso-wrap-distance-top:0;mso-wrap-distance-right:9pt;mso-wrap-distance-bottom:0;mso-position-horizontal:absolute;mso-position-horizontal-relative:margin;mso-position-vertical:absolute;mso-position-vertical-relative:page;v-text-anchor:middle" o:gfxdata="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" fillcolor="#f6f8fc [180]" stroked="f" strokeweight="1pt">
+              <v:rect w14:anchorId="28CB44A8" id="Rectangle 6" o:spid="_x0000_s1026" style="position:absolute;margin-left:400.7pt;margin-top:674.7pt;width:175.35pt;height:116.9pt;z-index:-251659266;visibility:visible;mso-wrap-style:square;mso-wrap-distance-left:9pt;mso-wrap-distance-top:0;mso-wrap-distance-right:9pt;mso-wrap-distance-bottom:0;mso-position-horizontal:absolute;mso-position-horizontal-relative:margin;mso-position-vertical:absolute;mso-position-vertical-relative:page;v-text-anchor:middle" o:gfxdata="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" fillcolor="#f6f8fc [180]" stroked="f" strokeweight="1pt">
                 <v:fill color2="#4472c4 [3204]" rotate="t" angle="45" colors="0 #f6f8fc;33423f white;1 #4472c4" focus="100%" type="gradient"/>
                 <w10:wrap anchorx="margin" anchory="page"/>
               </v:rect>
@@ -1556,6 +1537,27 @@
           </mc:Fallback>
         </mc:AlternateContent>
       </w:r>
+      <w:bookmarkEnd w:id="1"/>
+      <w:r>
+        <w:rPr>
+          <w:szCs w:val="22"/>
+        </w:rPr>
+        <w:t xml:space="preserve">Runs on unlabeled data – no need for unique molecular identifiers (UMI) </w:t>
+      </w:r>
+    </w:p>
+    <w:p>
+      <w:pPr>
+        <w:pStyle w:val="ListParagraph"/>
+        <w:numPr>
+          <w:ilvl w:val="0"/>
+          <w:numId w:val="2"/>
+        </w:numPr>
+        <w:spacing w:line="348" w:lineRule="auto"/>
+        <w:ind w:left="360"/>
+        <w:rPr>
+          <w:szCs w:val="22"/>
+        </w:rPr>
+      </w:pPr>
       <w:r>
         <w:rPr>
           <w:szCs w:val="22"/>
@@ -1671,8 +1673,6 @@
           <w:szCs w:val="22"/>
         </w:rPr>
       </w:pPr>
-      <w:bookmarkStart w:id="1" w:name="_GoBack"/>
-      <w:bookmarkEnd w:id="1"/>
     </w:p>
     <w:sectPr>
       <w:pgSz w:w="12240" w:h="15840"/>
@@ -3216,7 +3216,7 @@
 </file>
 
 <file path=customXml/itemProps1.xml><?xml version="1.0" encoding="utf-8"?>
-<ds:datastoreItem xmlns:ds="http://schemas.openxmlformats.org/officeDocument/2006/customXml" ds:itemID="{6EEC79BD-68E1-2347-8E81-0CE319B87230}">
+<ds:datastoreItem xmlns:ds="http://schemas.openxmlformats.org/officeDocument/2006/customXml" ds:itemID="{C3858AB0-75E2-C944-BE39-675D781F8586}">
   <ds:schemaRefs>
     <ds:schemaRef ds:uri="http://schemas.openxmlformats.org/officeDocument/2006/bibliography"/>
   </ds:schemaRefs>

</xml_diff>